<commit_message>
updating file and graphs
</commit_message>
<xml_diff>
--- a/Project Proposal Template.docx
+++ b/Project Proposal Template.docx
@@ -52,15 +52,13 @@
         </w:rPr>
         <w:t xml:space="preserve"> Daniel Cols, Jacob </w:t>
       </w:r>
-      <w:proofErr w:type="spellStart"/>
-      <w:r>
-        <w:rPr>
-          <w:b/>
-          <w:bCs/>
-        </w:rPr>
-        <w:t>Skyes</w:t>
-      </w:r>
-      <w:proofErr w:type="spellEnd"/>
+      <w:r>
+        <w:rPr>
+          <w:b/>
+          <w:bCs/>
+        </w:rPr>
+        <w:t>Sykes</w:t>
+      </w:r>
       <w:r>
         <w:rPr>
           <w:b/>
@@ -1615,6 +1613,7 @@
   <w:style w:type="character" w:default="1" w:styleId="DefaultParagraphFont">
     <w:name w:val="Default Paragraph Font"/>
     <w:uiPriority w:val="1"/>
+    <w:semiHidden/>
     <w:unhideWhenUsed/>
   </w:style>
   <w:style w:type="table" w:default="1" w:styleId="TableNormal">

</xml_diff>